<commit_message>
Added results in report
</commit_message>
<xml_diff>
--- a/Task 2 report.docx
+++ b/Task 2 report.docx
@@ -76,29 +76,7 @@
           <w:szCs w:val="40"/>
           <w:u w:val="none"/>
         </w:rPr>
-        <w:t xml:space="preserve">The Gaussian Naïve Bayes algorithm assumes that the features in the dataset are normally (Gaussian) distributed. This means that the values of each feature follow a bell-shaped curve when plotted on a graph , and under the naive assumption that the features are independent . The probability of </w:t>
-      </w:r>
-      <w:r>
-        <w:rPr>
-          <w:rFonts w:ascii="Arial" w:hAnsi="Arial"/>
-          <w:b w:val="false"/>
-          <w:bCs w:val="false"/>
-          <w:sz w:val="40"/>
-          <w:szCs w:val="40"/>
-          <w:u w:val="none"/>
-        </w:rPr>
-        <w:t>feature</w:t>
-      </w:r>
-      <w:r>
-        <w:rPr>
-          <w:rFonts w:ascii="Arial" w:hAnsi="Arial"/>
-          <w:b w:val="false"/>
-          <w:bCs w:val="false"/>
-          <w:sz w:val="40"/>
-          <w:szCs w:val="40"/>
-          <w:u w:val="none"/>
-        </w:rPr>
-        <w:t xml:space="preserve"> 𝑥ᵢ belonging to class y is calculated using the following formula :</w:t>
+        <w:t>The Gaussian Naïve Bayes algorithm assumes that the features in the dataset are normally (Gaussian) distributed. This means that the values of each feature follow a bell-shaped curve when plotted on a graph , and under the naive assumption that the features are independent . The probability of feature 𝑥ᵢ belonging to class y is calculated using the following formula :</w:t>
       </w:r>
     </w:p>
     <w:p>
@@ -143,7 +121,7 @@
                   </pic:nvPicPr>
                   <pic:blipFill>
                     <a:blip r:embed="rId2"/>
-                    <a:srcRect l="0" t="16917" r="631" b="25172"/>
+                    <a:srcRect l="0" t="16917" r="631" b="25164"/>
                     <a:stretch>
                       <a:fillRect/>
                     </a:stretch>
@@ -183,106 +161,7 @@
           <w:szCs w:val="40"/>
           <w:u w:val="none"/>
         </w:rPr>
-        <w:t>W</w:t>
-      </w:r>
-      <w:r>
-        <w:rPr>
-          <w:rFonts w:ascii="Arial" w:hAnsi="Arial"/>
-          <w:b w:val="false"/>
-          <w:bCs w:val="false"/>
-          <w:sz w:val="40"/>
-          <w:szCs w:val="40"/>
-          <w:u w:val="none"/>
-        </w:rPr>
-        <w:t xml:space="preserve">ith σ and μ </w:t>
-      </w:r>
-      <w:r>
-        <w:rPr>
-          <w:rFonts w:ascii="Arial" w:hAnsi="Arial"/>
-          <w:b w:val="false"/>
-          <w:bCs w:val="false"/>
-          <w:sz w:val="40"/>
-          <w:szCs w:val="40"/>
-          <w:u w:val="none"/>
-        </w:rPr>
-        <w:t>being</w:t>
-      </w:r>
-      <w:r>
-        <w:rPr>
-          <w:rFonts w:ascii="Arial" w:hAnsi="Arial"/>
-          <w:b w:val="false"/>
-          <w:bCs w:val="false"/>
-          <w:sz w:val="40"/>
-          <w:szCs w:val="40"/>
-          <w:u w:val="none"/>
-        </w:rPr>
-        <w:t xml:space="preserve"> the standard deviation and </w:t>
-      </w:r>
-      <w:r>
-        <w:rPr>
-          <w:rFonts w:ascii="Arial" w:hAnsi="Arial"/>
-          <w:b w:val="false"/>
-          <w:bCs w:val="false"/>
-          <w:sz w:val="40"/>
-          <w:szCs w:val="40"/>
-          <w:u w:val="none"/>
-        </w:rPr>
-        <w:t xml:space="preserve">the </w:t>
-      </w:r>
-      <w:r>
-        <w:rPr>
-          <w:rFonts w:ascii="Arial" w:hAnsi="Arial"/>
-          <w:b w:val="false"/>
-          <w:bCs w:val="false"/>
-          <w:sz w:val="40"/>
-          <w:szCs w:val="40"/>
-          <w:u w:val="none"/>
-        </w:rPr>
-        <w:t xml:space="preserve">mean of feature 𝑥ᵢ </w:t>
-      </w:r>
-      <w:r>
-        <w:rPr>
-          <w:rFonts w:ascii="Arial" w:hAnsi="Arial"/>
-          <w:b w:val="false"/>
-          <w:bCs w:val="false"/>
-          <w:sz w:val="40"/>
-          <w:szCs w:val="40"/>
-          <w:u w:val="none"/>
-        </w:rPr>
-        <w:t>in</w:t>
-      </w:r>
-      <w:r>
-        <w:rPr>
-          <w:rFonts w:ascii="Arial" w:hAnsi="Arial"/>
-          <w:b w:val="false"/>
-          <w:bCs w:val="false"/>
-          <w:sz w:val="40"/>
-          <w:szCs w:val="40"/>
-          <w:u w:val="none"/>
-        </w:rPr>
-        <w:t xml:space="preserve"> class y </w:t>
-      </w:r>
-      <w:r>
-        <w:rPr>
-          <w:rFonts w:ascii="Arial" w:hAnsi="Arial"/>
-          <w:b w:val="false"/>
-          <w:bCs w:val="false"/>
-          <w:sz w:val="40"/>
-          <w:szCs w:val="40"/>
-          <w:u w:val="none"/>
-        </w:rPr>
-        <w:t>respectively</w:t>
-      </w:r>
-      <w:r>
-        <w:rPr>
-          <w:rFonts w:ascii="Arial" w:hAnsi="Arial"/>
-          <w:b w:val="false"/>
-          <w:bCs w:val="false"/>
-          <w:sz w:val="40"/>
-          <w:szCs w:val="40"/>
-          <w:u w:val="none"/>
-        </w:rPr>
-        <w:t xml:space="preserve"> .</w:t>
+        <w:t>With σ and μ being the standard deviation and the mean of feature 𝑥ᵢ in class y respectively .</w:t>
       </w:r>
     </w:p>
     <w:p>
@@ -364,33 +243,7 @@
           <w:szCs w:val="40"/>
           <w:u w:val="none"/>
         </w:rPr>
-        <w:t>P(x | Y) = log(P(Y)) + Σ [ log(P(</w:t>
-      </w:r>
-      <w:r>
-        <w:rPr>
-          <w:rFonts w:ascii="Arial" w:hAnsi="Arial"/>
-          <w:b/>
-          <w:bCs/>
-          <w:i w:val="false"/>
-          <w:iCs w:val="false"/>
-          <w:sz w:val="40"/>
-          <w:szCs w:val="40"/>
-          <w:u w:val="none"/>
-        </w:rPr>
-        <w:t>𝑥ᵢ</w:t>
-      </w:r>
-      <w:r>
-        <w:rPr>
-          <w:rFonts w:ascii="Arial" w:hAnsi="Arial"/>
-          <w:b/>
-          <w:bCs/>
-          <w:i w:val="false"/>
-          <w:iCs w:val="false"/>
-          <w:sz w:val="40"/>
-          <w:szCs w:val="40"/>
-          <w:u w:val="none"/>
-        </w:rPr>
-        <w:t xml:space="preserve"> | Y)) ]</w:t>
+        <w:t>P(x | Y) = log(P(Y)) + Σ [ log(P(𝑥ᵢ | Y)) ]</w:t>
       </w:r>
     </w:p>
     <w:p>
@@ -593,12 +446,10 @@
       </w:pPr>
       <w:r>
         <w:rPr>
-          <w:rFonts w:ascii="Arial" w:hAnsi="Arial"/>
-          <w:b w:val="false"/>
-          <w:bCs w:val="false"/>
-          <w:sz w:val="40"/>
-          <w:szCs w:val="40"/>
-          <w:u w:val="none"/>
+          <w:b/>
+          <w:bCs/>
+          <w:i w:val="false"/>
+          <w:iCs w:val="false"/>
         </w:rPr>
       </w:r>
     </w:p>
@@ -630,33 +481,7 @@
           <w:szCs w:val="40"/>
           <w:u w:val="none"/>
         </w:rPr>
-        <w:t>This method is given the directory of the data using a mode selection variable, reads the images and labels from the given directories, shuffle</w:t>
-      </w:r>
-      <w:r>
-        <w:rPr>
-          <w:rFonts w:ascii="Arial" w:hAnsi="Arial"/>
-          <w:b w:val="false"/>
-          <w:bCs w:val="false"/>
-          <w:i w:val="false"/>
-          <w:iCs w:val="false"/>
-          <w:sz w:val="40"/>
-          <w:szCs w:val="40"/>
-          <w:u w:val="none"/>
-        </w:rPr>
-        <w:t>s the data and</w:t>
-      </w:r>
-      <w:r>
-        <w:rPr>
-          <w:rFonts w:ascii="Arial" w:hAnsi="Arial"/>
-          <w:b w:val="false"/>
-          <w:bCs w:val="false"/>
-          <w:i w:val="false"/>
-          <w:iCs w:val="false"/>
-          <w:sz w:val="40"/>
-          <w:szCs w:val="40"/>
-          <w:u w:val="none"/>
-        </w:rPr>
-        <w:t xml:space="preserve"> makes the train-test split, saves a random test image to be used later for visualization and finally return the x_train, y_train, x_test, and y_test arrays .</w:t>
+        <w:t>This method is given the directory of the data using a mode selection variable, reads the images and labels from the given directories, shuffles the data and makes the train-test split, saves a random test image to be used later for visualization and finally return the x_train, y_train, x_test, and y_test arrays .</w:t>
       </w:r>
     </w:p>
     <w:p>
@@ -1072,14 +897,8 @@
       </w:pPr>
       <w:r>
         <w:rPr>
-          <w:rFonts w:ascii="Arial" w:hAnsi="Arial"/>
-          <w:b w:val="false"/>
-          <w:bCs w:val="false"/>
-          <w:i w:val="false"/>
-          <w:iCs w:val="false"/>
-          <w:sz w:val="40"/>
-          <w:szCs w:val="40"/>
-          <w:u w:val="none"/>
+          <w:b/>
+          <w:bCs/>
         </w:rPr>
       </w:r>
     </w:p>
@@ -1126,14 +945,8 @@
       </w:pPr>
       <w:r>
         <w:rPr>
-          <w:rFonts w:ascii="Arial" w:hAnsi="Arial"/>
-          <w:b w:val="false"/>
-          <w:bCs w:val="false"/>
-          <w:i w:val="false"/>
-          <w:iCs w:val="false"/>
-          <w:sz w:val="40"/>
-          <w:szCs w:val="40"/>
-          <w:u w:val="none"/>
+          <w:b/>
+          <w:bCs/>
         </w:rPr>
       </w:r>
     </w:p>
@@ -1191,7 +1004,1000 @@
           <w:szCs w:val="40"/>
           <w:u w:val="none"/>
         </w:rPr>
-        <w:t>for multi-spectrum images , this one draws a comparison between the actual classes vs the predicted classes .</w:t>
+        <w:t>for multi-spectrum images, this one draws a comparison between the actual classes vs the predicted classes .</w:t>
+      </w:r>
+    </w:p>
+    <w:p>
+      <w:pPr>
+        <w:pStyle w:val="Normal"/>
+        <w:bidi w:val="0"/>
+        <w:jc w:val="center"/>
+        <w:rPr>
+          <w:rFonts w:ascii="Arial" w:hAnsi="Arial"/>
+          <w:b/>
+          <w:bCs/>
+          <w:sz w:val="40"/>
+          <w:szCs w:val="40"/>
+        </w:rPr>
+      </w:pPr>
+      <w:r>
+        <w:rPr>
+          <w:rFonts w:ascii="Arial" w:hAnsi="Arial"/>
+          <w:b/>
+          <w:bCs/>
+          <w:sz w:val="40"/>
+          <w:szCs w:val="40"/>
+        </w:rPr>
+        <w:t>Results</w:t>
+      </w:r>
+    </w:p>
+    <w:p>
+      <w:pPr>
+        <w:pStyle w:val="Normal"/>
+        <w:bidi w:val="0"/>
+        <w:jc w:val="center"/>
+        <w:rPr>
+          <w:rFonts w:ascii="Arial" w:hAnsi="Arial"/>
+          <w:b/>
+          <w:bCs/>
+          <w:sz w:val="40"/>
+          <w:szCs w:val="40"/>
+        </w:rPr>
+      </w:pPr>
+      <w:r>
+        <w:rPr>
+          <w:rFonts w:ascii="Arial" w:hAnsi="Arial"/>
+          <w:b/>
+          <w:bCs/>
+          <w:sz w:val="40"/>
+          <w:szCs w:val="40"/>
+        </w:rPr>
+      </w:r>
+    </w:p>
+    <w:p>
+      <w:pPr>
+        <w:pStyle w:val="Normal"/>
+        <w:bidi w:val="0"/>
+        <w:jc w:val="center"/>
+        <w:rPr>
+          <w:rFonts w:ascii="Arial" w:hAnsi="Arial"/>
+          <w:b w:val="false"/>
+          <w:bCs w:val="false"/>
+          <w:sz w:val="40"/>
+          <w:szCs w:val="40"/>
+        </w:rPr>
+      </w:pPr>
+      <w:r>
+        <w:rPr>
+          <w:rFonts w:ascii="Arial" w:hAnsi="Arial"/>
+          <w:b w:val="false"/>
+          <w:bCs w:val="false"/>
+          <w:sz w:val="40"/>
+          <w:szCs w:val="40"/>
+        </w:rPr>
+        <w:t>Grayscale</w:t>
+      </w:r>
+    </w:p>
+    <w:p>
+      <w:pPr>
+        <w:pStyle w:val="Normal"/>
+        <w:bidi w:val="0"/>
+        <w:jc w:val="center"/>
+        <w:rPr>
+          <w:rFonts w:ascii="Arial" w:hAnsi="Arial"/>
+          <w:b w:val="false"/>
+          <w:bCs w:val="false"/>
+          <w:sz w:val="40"/>
+          <w:szCs w:val="40"/>
+        </w:rPr>
+      </w:pPr>
+      <w:r>
+        <w:drawing>
+          <wp:anchor behindDoc="0" distT="0" distB="0" distL="0" distR="0" simplePos="0" locked="0" layoutInCell="0" allowOverlap="1" relativeHeight="3">
+            <wp:simplePos x="0" y="0"/>
+            <wp:positionH relativeFrom="column">
+              <wp:align>center</wp:align>
+            </wp:positionH>
+            <wp:positionV relativeFrom="paragraph">
+              <wp:posOffset>635</wp:posOffset>
+            </wp:positionV>
+            <wp:extent cx="6332220" cy="3667760"/>
+            <wp:effectExtent l="0" t="0" r="0" b="0"/>
+            <wp:wrapSquare wrapText="largest"/>
+            <wp:docPr id="2" name="Image2" descr="" title=""/>
+            <wp:cNvGraphicFramePr>
+              <a:graphicFrameLocks xmlns:a="http://schemas.openxmlformats.org/drawingml/2006/main" noChangeAspect="1"/>
+            </wp:cNvGraphicFramePr>
+            <a:graphic xmlns:a="http://schemas.openxmlformats.org/drawingml/2006/main">
+              <a:graphicData uri="http://schemas.openxmlformats.org/drawingml/2006/picture">
+                <pic:pic xmlns:pic="http://schemas.openxmlformats.org/drawingml/2006/picture">
+                  <pic:nvPicPr>
+                    <pic:cNvPr id="2" name="Image2" descr="" title=""/>
+                    <pic:cNvPicPr>
+                      <a:picLocks noChangeAspect="1" noChangeArrowheads="1"/>
+                    </pic:cNvPicPr>
+                  </pic:nvPicPr>
+                  <pic:blipFill>
+                    <a:blip r:embed="rId5"/>
+                    <a:stretch>
+                      <a:fillRect/>
+                    </a:stretch>
+                  </pic:blipFill>
+                  <pic:spPr bwMode="auto">
+                    <a:xfrm>
+                      <a:off x="0" y="0"/>
+                      <a:ext cx="6332220" cy="3667760"/>
+                    </a:xfrm>
+                    <a:prstGeom prst="rect">
+                      <a:avLst/>
+                    </a:prstGeom>
+                  </pic:spPr>
+                </pic:pic>
+              </a:graphicData>
+            </a:graphic>
+          </wp:anchor>
+        </w:drawing>
+        <w:drawing>
+          <wp:anchor behindDoc="0" distT="0" distB="0" distL="0" distR="0" simplePos="0" locked="0" layoutInCell="0" allowOverlap="1" relativeHeight="4">
+            <wp:simplePos x="0" y="0"/>
+            <wp:positionH relativeFrom="column">
+              <wp:posOffset>23495</wp:posOffset>
+            </wp:positionH>
+            <wp:positionV relativeFrom="paragraph">
+              <wp:posOffset>3968115</wp:posOffset>
+            </wp:positionV>
+            <wp:extent cx="6332220" cy="3667760"/>
+            <wp:effectExtent l="0" t="0" r="0" b="0"/>
+            <wp:wrapSquare wrapText="largest"/>
+            <wp:docPr id="3" name="Image3" descr="" title=""/>
+            <wp:cNvGraphicFramePr>
+              <a:graphicFrameLocks xmlns:a="http://schemas.openxmlformats.org/drawingml/2006/main" noChangeAspect="1"/>
+            </wp:cNvGraphicFramePr>
+            <a:graphic xmlns:a="http://schemas.openxmlformats.org/drawingml/2006/main">
+              <a:graphicData uri="http://schemas.openxmlformats.org/drawingml/2006/picture">
+                <pic:pic xmlns:pic="http://schemas.openxmlformats.org/drawingml/2006/picture">
+                  <pic:nvPicPr>
+                    <pic:cNvPr id="3" name="Image3" descr="" title=""/>
+                    <pic:cNvPicPr>
+                      <a:picLocks noChangeAspect="1" noChangeArrowheads="1"/>
+                    </pic:cNvPicPr>
+                  </pic:nvPicPr>
+                  <pic:blipFill>
+                    <a:blip r:embed="rId6"/>
+                    <a:stretch>
+                      <a:fillRect/>
+                    </a:stretch>
+                  </pic:blipFill>
+                  <pic:spPr bwMode="auto">
+                    <a:xfrm>
+                      <a:off x="0" y="0"/>
+                      <a:ext cx="6332220" cy="3667760"/>
+                    </a:xfrm>
+                    <a:prstGeom prst="rect">
+                      <a:avLst/>
+                    </a:prstGeom>
+                  </pic:spPr>
+                </pic:pic>
+              </a:graphicData>
+            </a:graphic>
+          </wp:anchor>
+        </w:drawing>
+      </w:r>
+      <w:r>
+        <w:rPr>
+          <w:rFonts w:ascii="Arial" w:hAnsi="Arial"/>
+          <w:b w:val="false"/>
+          <w:bCs w:val="false"/>
+          <w:sz w:val="40"/>
+          <w:szCs w:val="40"/>
+        </w:rPr>
+        <w:t>RGB</w:t>
+      </w:r>
+    </w:p>
+    <w:p>
+      <w:pPr>
+        <w:pStyle w:val="Normal"/>
+        <w:bidi w:val="0"/>
+        <w:jc w:val="center"/>
+        <w:rPr>
+          <w:rFonts w:ascii="Arial" w:hAnsi="Arial"/>
+          <w:b w:val="false"/>
+          <w:bCs w:val="false"/>
+          <w:sz w:val="40"/>
+          <w:szCs w:val="40"/>
+        </w:rPr>
+      </w:pPr>
+      <w:r>
+        <w:rPr>
+          <w:rFonts w:ascii="Arial" w:hAnsi="Arial"/>
+          <w:b w:val="false"/>
+          <w:bCs w:val="false"/>
+          <w:sz w:val="40"/>
+          <w:szCs w:val="40"/>
+        </w:rPr>
+        <w:t>multi-spectrum</w:t>
+      </w:r>
+    </w:p>
+    <w:p>
+      <w:pPr>
+        <w:pStyle w:val="Normal"/>
+        <w:bidi w:val="0"/>
+        <w:jc w:val="center"/>
+        <w:rPr>
+          <w:rFonts w:ascii="Arial" w:hAnsi="Arial"/>
+          <w:b w:val="false"/>
+          <w:bCs w:val="false"/>
+          <w:sz w:val="40"/>
+          <w:szCs w:val="40"/>
+        </w:rPr>
+      </w:pPr>
+      <w:r>
+        <w:rPr>
+          <w:rFonts w:ascii="Arial" w:hAnsi="Arial"/>
+          <w:b w:val="false"/>
+          <w:bCs w:val="false"/>
+          <w:sz w:val="40"/>
+          <w:szCs w:val="40"/>
+        </w:rPr>
+        <w:drawing>
+          <wp:anchor behindDoc="0" distT="0" distB="0" distL="0" distR="0" simplePos="0" locked="0" layoutInCell="0" allowOverlap="1" relativeHeight="5">
+            <wp:simplePos x="0" y="0"/>
+            <wp:positionH relativeFrom="column">
+              <wp:posOffset>638175</wp:posOffset>
+            </wp:positionH>
+            <wp:positionV relativeFrom="paragraph">
+              <wp:posOffset>130175</wp:posOffset>
+            </wp:positionV>
+            <wp:extent cx="5191125" cy="9001125"/>
+            <wp:effectExtent l="0" t="0" r="0" b="0"/>
+            <wp:wrapSquare wrapText="largest"/>
+            <wp:docPr id="4" name="Image4" descr="" title=""/>
+            <wp:cNvGraphicFramePr>
+              <a:graphicFrameLocks xmlns:a="http://schemas.openxmlformats.org/drawingml/2006/main" noChangeAspect="1"/>
+            </wp:cNvGraphicFramePr>
+            <a:graphic xmlns:a="http://schemas.openxmlformats.org/drawingml/2006/main">
+              <a:graphicData uri="http://schemas.openxmlformats.org/drawingml/2006/picture">
+                <pic:pic xmlns:pic="http://schemas.openxmlformats.org/drawingml/2006/picture">
+                  <pic:nvPicPr>
+                    <pic:cNvPr id="4" name="Image4" descr="" title=""/>
+                    <pic:cNvPicPr>
+                      <a:picLocks noChangeAspect="1" noChangeArrowheads="1"/>
+                    </pic:cNvPicPr>
+                  </pic:nvPicPr>
+                  <pic:blipFill>
+                    <a:blip r:embed="rId7"/>
+                    <a:stretch>
+                      <a:fillRect/>
+                    </a:stretch>
+                  </pic:blipFill>
+                  <pic:spPr bwMode="auto">
+                    <a:xfrm>
+                      <a:off x="0" y="0"/>
+                      <a:ext cx="5191125" cy="9001125"/>
+                    </a:xfrm>
+                    <a:prstGeom prst="rect">
+                      <a:avLst/>
+                    </a:prstGeom>
+                  </pic:spPr>
+                </pic:pic>
+              </a:graphicData>
+            </a:graphic>
+          </wp:anchor>
+        </w:drawing>
+      </w:r>
+    </w:p>
+    <w:p>
+      <w:pPr>
+        <w:pStyle w:val="Normal"/>
+        <w:bidi w:val="0"/>
+        <w:jc w:val="center"/>
+        <w:rPr>
+          <w:rFonts w:ascii="Arial" w:hAnsi="Arial"/>
+          <w:b w:val="false"/>
+          <w:bCs w:val="false"/>
+          <w:sz w:val="40"/>
+          <w:szCs w:val="40"/>
+        </w:rPr>
+      </w:pPr>
+      <w:r>
+        <w:rPr>
+          <w:rFonts w:ascii="Arial" w:hAnsi="Arial"/>
+          <w:b w:val="false"/>
+          <w:bCs w:val="false"/>
+          <w:sz w:val="40"/>
+          <w:szCs w:val="40"/>
+        </w:rPr>
+      </w:r>
+    </w:p>
+    <w:p>
+      <w:pPr>
+        <w:pStyle w:val="Normal"/>
+        <w:bidi w:val="0"/>
+        <w:jc w:val="center"/>
+        <w:rPr>
+          <w:rFonts w:ascii="Arial" w:hAnsi="Arial"/>
+          <w:b w:val="false"/>
+          <w:bCs w:val="false"/>
+          <w:sz w:val="40"/>
+          <w:szCs w:val="40"/>
+        </w:rPr>
+      </w:pPr>
+      <w:r>
+        <w:rPr>
+          <w:rFonts w:ascii="Arial" w:hAnsi="Arial"/>
+          <w:b w:val="false"/>
+          <w:bCs w:val="false"/>
+          <w:sz w:val="40"/>
+          <w:szCs w:val="40"/>
+        </w:rPr>
+      </w:r>
+    </w:p>
+    <w:p>
+      <w:pPr>
+        <w:pStyle w:val="Normal"/>
+        <w:bidi w:val="0"/>
+        <w:jc w:val="center"/>
+        <w:rPr>
+          <w:rFonts w:ascii="Arial" w:hAnsi="Arial"/>
+          <w:b w:val="false"/>
+          <w:bCs w:val="false"/>
+          <w:sz w:val="40"/>
+          <w:szCs w:val="40"/>
+        </w:rPr>
+      </w:pPr>
+      <w:r>
+        <w:rPr>
+          <w:rFonts w:ascii="Arial" w:hAnsi="Arial"/>
+          <w:b w:val="false"/>
+          <w:bCs w:val="false"/>
+          <w:sz w:val="40"/>
+          <w:szCs w:val="40"/>
+        </w:rPr>
+      </w:r>
+    </w:p>
+    <w:p>
+      <w:pPr>
+        <w:pStyle w:val="Normal"/>
+        <w:bidi w:val="0"/>
+        <w:jc w:val="center"/>
+        <w:rPr>
+          <w:rFonts w:ascii="Arial" w:hAnsi="Arial"/>
+          <w:b w:val="false"/>
+          <w:bCs w:val="false"/>
+          <w:sz w:val="40"/>
+          <w:szCs w:val="40"/>
+        </w:rPr>
+      </w:pPr>
+      <w:r>
+        <w:rPr>
+          <w:rFonts w:ascii="Arial" w:hAnsi="Arial"/>
+          <w:b w:val="false"/>
+          <w:bCs w:val="false"/>
+          <w:sz w:val="40"/>
+          <w:szCs w:val="40"/>
+        </w:rPr>
+      </w:r>
+    </w:p>
+    <w:p>
+      <w:pPr>
+        <w:pStyle w:val="Normal"/>
+        <w:bidi w:val="0"/>
+        <w:jc w:val="center"/>
+        <w:rPr>
+          <w:rFonts w:ascii="Arial" w:hAnsi="Arial"/>
+          <w:b w:val="false"/>
+          <w:bCs w:val="false"/>
+          <w:sz w:val="40"/>
+          <w:szCs w:val="40"/>
+        </w:rPr>
+      </w:pPr>
+      <w:r>
+        <w:rPr>
+          <w:rFonts w:ascii="Arial" w:hAnsi="Arial"/>
+          <w:b w:val="false"/>
+          <w:bCs w:val="false"/>
+          <w:sz w:val="40"/>
+          <w:szCs w:val="40"/>
+        </w:rPr>
+      </w:r>
+    </w:p>
+    <w:p>
+      <w:pPr>
+        <w:pStyle w:val="Normal"/>
+        <w:bidi w:val="0"/>
+        <w:jc w:val="center"/>
+        <w:rPr>
+          <w:rFonts w:ascii="Arial" w:hAnsi="Arial"/>
+          <w:b w:val="false"/>
+          <w:bCs w:val="false"/>
+          <w:sz w:val="40"/>
+          <w:szCs w:val="40"/>
+        </w:rPr>
+      </w:pPr>
+      <w:r>
+        <w:rPr>
+          <w:rFonts w:ascii="Arial" w:hAnsi="Arial"/>
+          <w:b w:val="false"/>
+          <w:bCs w:val="false"/>
+          <w:sz w:val="40"/>
+          <w:szCs w:val="40"/>
+        </w:rPr>
+      </w:r>
+    </w:p>
+    <w:p>
+      <w:pPr>
+        <w:pStyle w:val="Normal"/>
+        <w:bidi w:val="0"/>
+        <w:jc w:val="center"/>
+        <w:rPr>
+          <w:rFonts w:ascii="Arial" w:hAnsi="Arial"/>
+          <w:b w:val="false"/>
+          <w:bCs w:val="false"/>
+          <w:sz w:val="40"/>
+          <w:szCs w:val="40"/>
+        </w:rPr>
+      </w:pPr>
+      <w:r>
+        <w:rPr>
+          <w:rFonts w:ascii="Arial" w:hAnsi="Arial"/>
+          <w:b w:val="false"/>
+          <w:bCs w:val="false"/>
+          <w:sz w:val="40"/>
+          <w:szCs w:val="40"/>
+        </w:rPr>
+      </w:r>
+    </w:p>
+    <w:p>
+      <w:pPr>
+        <w:pStyle w:val="Normal"/>
+        <w:bidi w:val="0"/>
+        <w:jc w:val="center"/>
+        <w:rPr>
+          <w:rFonts w:ascii="Arial" w:hAnsi="Arial"/>
+          <w:b w:val="false"/>
+          <w:bCs w:val="false"/>
+          <w:sz w:val="40"/>
+          <w:szCs w:val="40"/>
+        </w:rPr>
+      </w:pPr>
+      <w:r>
+        <w:rPr>
+          <w:rFonts w:ascii="Arial" w:hAnsi="Arial"/>
+          <w:b w:val="false"/>
+          <w:bCs w:val="false"/>
+          <w:sz w:val="40"/>
+          <w:szCs w:val="40"/>
+        </w:rPr>
+      </w:r>
+    </w:p>
+    <w:p>
+      <w:pPr>
+        <w:pStyle w:val="Normal"/>
+        <w:bidi w:val="0"/>
+        <w:jc w:val="center"/>
+        <w:rPr>
+          <w:rFonts w:ascii="Arial" w:hAnsi="Arial"/>
+          <w:b w:val="false"/>
+          <w:bCs w:val="false"/>
+          <w:sz w:val="40"/>
+          <w:szCs w:val="40"/>
+        </w:rPr>
+      </w:pPr>
+      <w:r>
+        <w:rPr>
+          <w:rFonts w:ascii="Arial" w:hAnsi="Arial"/>
+          <w:b w:val="false"/>
+          <w:bCs w:val="false"/>
+          <w:sz w:val="40"/>
+          <w:szCs w:val="40"/>
+        </w:rPr>
+      </w:r>
+    </w:p>
+    <w:p>
+      <w:pPr>
+        <w:pStyle w:val="Normal"/>
+        <w:bidi w:val="0"/>
+        <w:jc w:val="center"/>
+        <w:rPr>
+          <w:rFonts w:ascii="Arial" w:hAnsi="Arial"/>
+          <w:b w:val="false"/>
+          <w:bCs w:val="false"/>
+          <w:sz w:val="40"/>
+          <w:szCs w:val="40"/>
+        </w:rPr>
+      </w:pPr>
+      <w:r>
+        <w:rPr>
+          <w:rFonts w:ascii="Arial" w:hAnsi="Arial"/>
+          <w:b w:val="false"/>
+          <w:bCs w:val="false"/>
+          <w:sz w:val="40"/>
+          <w:szCs w:val="40"/>
+        </w:rPr>
+      </w:r>
+    </w:p>
+    <w:p>
+      <w:pPr>
+        <w:pStyle w:val="Normal"/>
+        <w:bidi w:val="0"/>
+        <w:jc w:val="center"/>
+        <w:rPr>
+          <w:rFonts w:ascii="Arial" w:hAnsi="Arial"/>
+          <w:b w:val="false"/>
+          <w:bCs w:val="false"/>
+          <w:sz w:val="40"/>
+          <w:szCs w:val="40"/>
+        </w:rPr>
+      </w:pPr>
+      <w:r>
+        <w:rPr>
+          <w:rFonts w:ascii="Arial" w:hAnsi="Arial"/>
+          <w:b w:val="false"/>
+          <w:bCs w:val="false"/>
+          <w:sz w:val="40"/>
+          <w:szCs w:val="40"/>
+        </w:rPr>
+      </w:r>
+    </w:p>
+    <w:p>
+      <w:pPr>
+        <w:pStyle w:val="Normal"/>
+        <w:bidi w:val="0"/>
+        <w:jc w:val="center"/>
+        <w:rPr>
+          <w:rFonts w:ascii="Arial" w:hAnsi="Arial"/>
+          <w:b w:val="false"/>
+          <w:bCs w:val="false"/>
+          <w:sz w:val="40"/>
+          <w:szCs w:val="40"/>
+        </w:rPr>
+      </w:pPr>
+      <w:r>
+        <w:rPr>
+          <w:rFonts w:ascii="Arial" w:hAnsi="Arial"/>
+          <w:b w:val="false"/>
+          <w:bCs w:val="false"/>
+          <w:sz w:val="40"/>
+          <w:szCs w:val="40"/>
+        </w:rPr>
+      </w:r>
+    </w:p>
+    <w:p>
+      <w:pPr>
+        <w:pStyle w:val="Normal"/>
+        <w:bidi w:val="0"/>
+        <w:jc w:val="center"/>
+        <w:rPr>
+          <w:rFonts w:ascii="Arial" w:hAnsi="Arial"/>
+          <w:b w:val="false"/>
+          <w:bCs w:val="false"/>
+          <w:sz w:val="40"/>
+          <w:szCs w:val="40"/>
+        </w:rPr>
+      </w:pPr>
+      <w:r>
+        <w:rPr>
+          <w:rFonts w:ascii="Arial" w:hAnsi="Arial"/>
+          <w:b w:val="false"/>
+          <w:bCs w:val="false"/>
+          <w:sz w:val="40"/>
+          <w:szCs w:val="40"/>
+        </w:rPr>
+      </w:r>
+    </w:p>
+    <w:p>
+      <w:pPr>
+        <w:pStyle w:val="Normal"/>
+        <w:bidi w:val="0"/>
+        <w:jc w:val="center"/>
+        <w:rPr>
+          <w:rFonts w:ascii="Arial" w:hAnsi="Arial"/>
+          <w:b w:val="false"/>
+          <w:bCs w:val="false"/>
+          <w:sz w:val="40"/>
+          <w:szCs w:val="40"/>
+        </w:rPr>
+      </w:pPr>
+      <w:r>
+        <w:rPr>
+          <w:rFonts w:ascii="Arial" w:hAnsi="Arial"/>
+          <w:b w:val="false"/>
+          <w:bCs w:val="false"/>
+          <w:sz w:val="40"/>
+          <w:szCs w:val="40"/>
+        </w:rPr>
+      </w:r>
+    </w:p>
+    <w:p>
+      <w:pPr>
+        <w:pStyle w:val="Normal"/>
+        <w:bidi w:val="0"/>
+        <w:jc w:val="center"/>
+        <w:rPr>
+          <w:rFonts w:ascii="Arial" w:hAnsi="Arial"/>
+          <w:b w:val="false"/>
+          <w:bCs w:val="false"/>
+          <w:sz w:val="40"/>
+          <w:szCs w:val="40"/>
+        </w:rPr>
+      </w:pPr>
+      <w:r>
+        <w:rPr>
+          <w:rFonts w:ascii="Arial" w:hAnsi="Arial"/>
+          <w:b w:val="false"/>
+          <w:bCs w:val="false"/>
+          <w:sz w:val="40"/>
+          <w:szCs w:val="40"/>
+        </w:rPr>
+      </w:r>
+    </w:p>
+    <w:p>
+      <w:pPr>
+        <w:pStyle w:val="Normal"/>
+        <w:bidi w:val="0"/>
+        <w:jc w:val="center"/>
+        <w:rPr>
+          <w:rFonts w:ascii="Arial" w:hAnsi="Arial"/>
+          <w:b w:val="false"/>
+          <w:bCs w:val="false"/>
+          <w:sz w:val="40"/>
+          <w:szCs w:val="40"/>
+        </w:rPr>
+      </w:pPr>
+      <w:r>
+        <w:rPr>
+          <w:rFonts w:ascii="Arial" w:hAnsi="Arial"/>
+          <w:b w:val="false"/>
+          <w:bCs w:val="false"/>
+          <w:sz w:val="40"/>
+          <w:szCs w:val="40"/>
+        </w:rPr>
+      </w:r>
+    </w:p>
+    <w:p>
+      <w:pPr>
+        <w:pStyle w:val="Normal"/>
+        <w:bidi w:val="0"/>
+        <w:jc w:val="center"/>
+        <w:rPr>
+          <w:rFonts w:ascii="Arial" w:hAnsi="Arial"/>
+          <w:b w:val="false"/>
+          <w:bCs w:val="false"/>
+          <w:sz w:val="40"/>
+          <w:szCs w:val="40"/>
+        </w:rPr>
+      </w:pPr>
+      <w:r>
+        <w:rPr>
+          <w:rFonts w:ascii="Arial" w:hAnsi="Arial"/>
+          <w:b w:val="false"/>
+          <w:bCs w:val="false"/>
+          <w:sz w:val="40"/>
+          <w:szCs w:val="40"/>
+        </w:rPr>
+      </w:r>
+    </w:p>
+    <w:p>
+      <w:pPr>
+        <w:pStyle w:val="Normal"/>
+        <w:bidi w:val="0"/>
+        <w:jc w:val="center"/>
+        <w:rPr>
+          <w:rFonts w:ascii="Arial" w:hAnsi="Arial"/>
+          <w:b w:val="false"/>
+          <w:bCs w:val="false"/>
+          <w:sz w:val="40"/>
+          <w:szCs w:val="40"/>
+        </w:rPr>
+      </w:pPr>
+      <w:r>
+        <w:rPr>
+          <w:rFonts w:ascii="Arial" w:hAnsi="Arial"/>
+          <w:b w:val="false"/>
+          <w:bCs w:val="false"/>
+          <w:sz w:val="40"/>
+          <w:szCs w:val="40"/>
+        </w:rPr>
+      </w:r>
+    </w:p>
+    <w:p>
+      <w:pPr>
+        <w:pStyle w:val="Normal"/>
+        <w:bidi w:val="0"/>
+        <w:jc w:val="center"/>
+        <w:rPr>
+          <w:rFonts w:ascii="Arial" w:hAnsi="Arial"/>
+          <w:b w:val="false"/>
+          <w:bCs w:val="false"/>
+          <w:sz w:val="40"/>
+          <w:szCs w:val="40"/>
+        </w:rPr>
+      </w:pPr>
+      <w:r>
+        <w:rPr>
+          <w:rFonts w:ascii="Arial" w:hAnsi="Arial"/>
+          <w:b w:val="false"/>
+          <w:bCs w:val="false"/>
+          <w:sz w:val="40"/>
+          <w:szCs w:val="40"/>
+        </w:rPr>
+      </w:r>
+    </w:p>
+    <w:p>
+      <w:pPr>
+        <w:pStyle w:val="Normal"/>
+        <w:bidi w:val="0"/>
+        <w:jc w:val="center"/>
+        <w:rPr>
+          <w:rFonts w:ascii="Arial" w:hAnsi="Arial"/>
+          <w:b w:val="false"/>
+          <w:bCs w:val="false"/>
+          <w:sz w:val="40"/>
+          <w:szCs w:val="40"/>
+        </w:rPr>
+      </w:pPr>
+      <w:r>
+        <w:rPr>
+          <w:rFonts w:ascii="Arial" w:hAnsi="Arial"/>
+          <w:b w:val="false"/>
+          <w:bCs w:val="false"/>
+          <w:sz w:val="40"/>
+          <w:szCs w:val="40"/>
+        </w:rPr>
+      </w:r>
+    </w:p>
+    <w:p>
+      <w:pPr>
+        <w:pStyle w:val="Normal"/>
+        <w:bidi w:val="0"/>
+        <w:jc w:val="center"/>
+        <w:rPr>
+          <w:rFonts w:ascii="Arial" w:hAnsi="Arial"/>
+          <w:b w:val="false"/>
+          <w:bCs w:val="false"/>
+          <w:sz w:val="40"/>
+          <w:szCs w:val="40"/>
+        </w:rPr>
+      </w:pPr>
+      <w:r>
+        <w:rPr>
+          <w:rFonts w:ascii="Arial" w:hAnsi="Arial"/>
+          <w:b w:val="false"/>
+          <w:bCs w:val="false"/>
+          <w:sz w:val="40"/>
+          <w:szCs w:val="40"/>
+        </w:rPr>
+      </w:r>
+    </w:p>
+    <w:p>
+      <w:pPr>
+        <w:pStyle w:val="Normal"/>
+        <w:bidi w:val="0"/>
+        <w:jc w:val="center"/>
+        <w:rPr>
+          <w:rFonts w:ascii="Arial" w:hAnsi="Arial"/>
+          <w:b w:val="false"/>
+          <w:bCs w:val="false"/>
+          <w:sz w:val="40"/>
+          <w:szCs w:val="40"/>
+        </w:rPr>
+      </w:pPr>
+      <w:r>
+        <w:rPr>
+          <w:rFonts w:ascii="Arial" w:hAnsi="Arial"/>
+          <w:b w:val="false"/>
+          <w:bCs w:val="false"/>
+          <w:sz w:val="40"/>
+          <w:szCs w:val="40"/>
+        </w:rPr>
+      </w:r>
+    </w:p>
+    <w:p>
+      <w:pPr>
+        <w:pStyle w:val="Normal"/>
+        <w:bidi w:val="0"/>
+        <w:jc w:val="center"/>
+        <w:rPr>
+          <w:rFonts w:ascii="Arial" w:hAnsi="Arial"/>
+          <w:b w:val="false"/>
+          <w:bCs w:val="false"/>
+          <w:sz w:val="40"/>
+          <w:szCs w:val="40"/>
+        </w:rPr>
+      </w:pPr>
+      <w:r>
+        <w:rPr>
+          <w:rFonts w:ascii="Arial" w:hAnsi="Arial"/>
+          <w:b w:val="false"/>
+          <w:bCs w:val="false"/>
+          <w:sz w:val="40"/>
+          <w:szCs w:val="40"/>
+        </w:rPr>
+      </w:r>
+    </w:p>
+    <w:p>
+      <w:pPr>
+        <w:pStyle w:val="Normal"/>
+        <w:bidi w:val="0"/>
+        <w:jc w:val="center"/>
+        <w:rPr>
+          <w:rFonts w:ascii="Arial" w:hAnsi="Arial"/>
+          <w:b w:val="false"/>
+          <w:bCs w:val="false"/>
+          <w:sz w:val="40"/>
+          <w:szCs w:val="40"/>
+        </w:rPr>
+      </w:pPr>
+      <w:r>
+        <w:rPr>
+          <w:rFonts w:ascii="Arial" w:hAnsi="Arial"/>
+          <w:b w:val="false"/>
+          <w:bCs w:val="false"/>
+          <w:sz w:val="40"/>
+          <w:szCs w:val="40"/>
+        </w:rPr>
+      </w:r>
+    </w:p>
+    <w:p>
+      <w:pPr>
+        <w:pStyle w:val="Normal"/>
+        <w:bidi w:val="0"/>
+        <w:jc w:val="center"/>
+        <w:rPr>
+          <w:rFonts w:ascii="Arial" w:hAnsi="Arial"/>
+          <w:b w:val="false"/>
+          <w:bCs w:val="false"/>
+          <w:sz w:val="40"/>
+          <w:szCs w:val="40"/>
+        </w:rPr>
+      </w:pPr>
+      <w:r>
+        <w:rPr>
+          <w:rFonts w:ascii="Arial" w:hAnsi="Arial"/>
+          <w:b w:val="false"/>
+          <w:bCs w:val="false"/>
+          <w:sz w:val="40"/>
+          <w:szCs w:val="40"/>
+        </w:rPr>
+      </w:r>
+    </w:p>
+    <w:p>
+      <w:pPr>
+        <w:pStyle w:val="Normal"/>
+        <w:bidi w:val="0"/>
+        <w:jc w:val="center"/>
+        <w:rPr>
+          <w:rFonts w:ascii="Arial" w:hAnsi="Arial"/>
+          <w:b w:val="false"/>
+          <w:bCs w:val="false"/>
+          <w:sz w:val="40"/>
+          <w:szCs w:val="40"/>
+        </w:rPr>
+      </w:pPr>
+      <w:r>
+        <w:rPr>
+          <w:rFonts w:ascii="Arial" w:hAnsi="Arial"/>
+          <w:b w:val="false"/>
+          <w:bCs w:val="false"/>
+          <w:sz w:val="40"/>
+          <w:szCs w:val="40"/>
+        </w:rPr>
+      </w:r>
+    </w:p>
+    <w:p>
+      <w:pPr>
+        <w:pStyle w:val="Normal"/>
+        <w:bidi w:val="0"/>
+        <w:jc w:val="center"/>
+        <w:rPr>
+          <w:rFonts w:ascii="Arial" w:hAnsi="Arial"/>
+          <w:b w:val="false"/>
+          <w:bCs w:val="false"/>
+          <w:sz w:val="40"/>
+          <w:szCs w:val="40"/>
+        </w:rPr>
+      </w:pPr>
+      <w:r>
+        <w:rPr>
+          <w:rFonts w:ascii="Arial" w:hAnsi="Arial"/>
+          <w:b w:val="false"/>
+          <w:bCs w:val="false"/>
+          <w:sz w:val="40"/>
+          <w:szCs w:val="40"/>
+        </w:rPr>
+      </w:r>
+    </w:p>
+    <w:p>
+      <w:pPr>
+        <w:pStyle w:val="Normal"/>
+        <w:bidi w:val="0"/>
+        <w:jc w:val="center"/>
+        <w:rPr>
+          <w:rFonts w:ascii="Arial" w:hAnsi="Arial"/>
+          <w:b w:val="false"/>
+          <w:bCs w:val="false"/>
+          <w:sz w:val="40"/>
+          <w:szCs w:val="40"/>
+        </w:rPr>
+      </w:pPr>
+      <w:r>
+        <w:rPr>
+          <w:rFonts w:ascii="Arial" w:hAnsi="Arial"/>
+          <w:b w:val="false"/>
+          <w:bCs w:val="false"/>
+          <w:sz w:val="40"/>
+          <w:szCs w:val="40"/>
+        </w:rPr>
+        <w:t>multi-spectrum</w:t>
+      </w:r>
+    </w:p>
+    <w:p>
+      <w:pPr>
+        <w:pStyle w:val="Normal"/>
+        <w:bidi w:val="0"/>
+        <w:jc w:val="center"/>
+        <w:rPr>
+          <w:rFonts w:ascii="Arial" w:hAnsi="Arial"/>
+          <w:b w:val="false"/>
+          <w:bCs w:val="false"/>
+          <w:sz w:val="40"/>
+          <w:szCs w:val="40"/>
+        </w:rPr>
+      </w:pPr>
+      <w:r>
+        <w:rPr>
+          <w:rFonts w:ascii="Arial" w:hAnsi="Arial"/>
+          <w:b w:val="false"/>
+          <w:bCs w:val="false"/>
+          <w:sz w:val="40"/>
+          <w:szCs w:val="40"/>
+        </w:rPr>
+        <w:drawing>
+          <wp:anchor behindDoc="0" distT="0" distB="0" distL="0" distR="0" simplePos="0" locked="0" layoutInCell="0" allowOverlap="1" relativeHeight="6">
+            <wp:simplePos x="0" y="0"/>
+            <wp:positionH relativeFrom="column">
+              <wp:posOffset>99695</wp:posOffset>
+            </wp:positionH>
+            <wp:positionV relativeFrom="paragraph">
+              <wp:posOffset>171450</wp:posOffset>
+            </wp:positionV>
+            <wp:extent cx="6302375" cy="2235835"/>
+            <wp:effectExtent l="0" t="0" r="0" b="0"/>
+            <wp:wrapSquare wrapText="largest"/>
+            <wp:docPr id="5" name="Image5" descr="" title=""/>
+            <wp:cNvGraphicFramePr>
+              <a:graphicFrameLocks xmlns:a="http://schemas.openxmlformats.org/drawingml/2006/main" noChangeAspect="1"/>
+            </wp:cNvGraphicFramePr>
+            <a:graphic xmlns:a="http://schemas.openxmlformats.org/drawingml/2006/main">
+              <a:graphicData uri="http://schemas.openxmlformats.org/drawingml/2006/picture">
+                <pic:pic xmlns:pic="http://schemas.openxmlformats.org/drawingml/2006/picture">
+                  <pic:nvPicPr>
+                    <pic:cNvPr id="5" name="Image5" descr="" title=""/>
+                    <pic:cNvPicPr>
+                      <a:picLocks noChangeAspect="1" noChangeArrowheads="1"/>
+                    </pic:cNvPicPr>
+                  </pic:nvPicPr>
+                  <pic:blipFill>
+                    <a:blip r:embed="rId8"/>
+                    <a:srcRect l="0" t="0" r="471" b="1118"/>
+                    <a:stretch>
+                      <a:fillRect/>
+                    </a:stretch>
+                  </pic:blipFill>
+                  <pic:spPr bwMode="auto">
+                    <a:xfrm>
+                      <a:off x="0" y="0"/>
+                      <a:ext cx="6302375" cy="2235835"/>
+                    </a:xfrm>
+                    <a:prstGeom prst="rect">
+                      <a:avLst/>
+                    </a:prstGeom>
+                  </pic:spPr>
+                </pic:pic>
+              </a:graphicData>
+            </a:graphic>
+          </wp:anchor>
+        </w:drawing>
       </w:r>
     </w:p>
     <w:sectPr>
@@ -1201,6 +2007,7 @@
       <w:pgNumType w:fmt="decimal"/>
       <w:formProt w:val="false"/>
       <w:textDirection w:val="lrTb"/>
+      <w:docGrid w:type="default" w:linePitch="100" w:charSpace="0"/>
     </w:sectPr>
   </w:body>
 </w:document>
@@ -1220,7 +2027,6 @@
     </w:rPrDefault>
     <w:pPrDefault>
       <w:pPr>
-        <w:widowControl/>
         <w:suppressAutoHyphens w:val="true"/>
       </w:pPr>
     </w:pPrDefault>
@@ -1230,7 +2036,10 @@
     <w:qFormat/>
     <w:pPr>
       <w:widowControl/>
+      <w:suppressAutoHyphens w:val="true"/>
       <w:bidi w:val="0"/>
+      <w:spacing w:before="0" w:after="0"/>
+      <w:jc w:val="start"/>
     </w:pPr>
     <w:rPr>
       <w:rFonts w:ascii="Liberation Serif" w:hAnsi="Liberation Serif" w:eastAsia="Noto Serif CJK SC" w:cs="Noto Sans Devanagari"/>

</xml_diff>

<commit_message>
Update task 2 report and notebook with author information
</commit_message>
<xml_diff>
--- a/Task 2 report.docx
+++ b/Task 2 report.docx
@@ -2,6 +2,747 @@
 <file path=word/document.xml><?xml version="1.0" encoding="utf-8"?>
 <w:document xmlns:o="urn:schemas-microsoft-com:office:office" xmlns:r="http://schemas.openxmlformats.org/officeDocument/2006/relationships" xmlns:v="urn:schemas-microsoft-com:vml" xmlns:w="http://schemas.openxmlformats.org/wordprocessingml/2006/main" xmlns:w10="urn:schemas-microsoft-com:office:word" xmlns:wp="http://schemas.openxmlformats.org/drawingml/2006/wordprocessingDrawing" xmlns:wps="http://schemas.microsoft.com/office/word/2010/wordprocessingShape" xmlns:wpg="http://schemas.microsoft.com/office/word/2010/wordprocessingGroup" xmlns:mc="http://schemas.openxmlformats.org/markup-compatibility/2006" xmlns:wp14="http://schemas.microsoft.com/office/word/2010/wordprocessingDrawing" xmlns:w14="http://schemas.microsoft.com/office/word/2010/wordml" xmlns:w15="http://schemas.microsoft.com/office/word/2012/wordml" mc:Ignorable="w14 wp14 w15">
   <w:body>
+    <w:p>
+      <w:pPr>
+        <w:pStyle w:val="Normal"/>
+        <w:bidi w:val="0"/>
+        <w:jc w:val="center"/>
+        <w:rPr>
+          <w:rFonts w:ascii="Times New Roman" w:hAnsi="Times New Roman"/>
+          <w:b/>
+          <w:bCs/>
+          <w:sz w:val="52"/>
+          <w:szCs w:val="52"/>
+          <w:u w:val="single"/>
+        </w:rPr>
+      </w:pPr>
+      <w:r>
+        <w:rPr/>
+      </w:r>
+    </w:p>
+    <w:p>
+      <w:pPr>
+        <w:pStyle w:val="Normal"/>
+        <w:bidi w:val="0"/>
+        <w:jc w:val="center"/>
+        <w:rPr>
+          <w:rFonts w:ascii="Times New Roman" w:hAnsi="Times New Roman"/>
+          <w:b/>
+          <w:bCs/>
+          <w:sz w:val="52"/>
+          <w:szCs w:val="52"/>
+          <w:u w:val="single"/>
+        </w:rPr>
+      </w:pPr>
+      <w:r>
+        <w:rPr/>
+      </w:r>
+    </w:p>
+    <w:p>
+      <w:pPr>
+        <w:pStyle w:val="Normal"/>
+        <w:bidi w:val="0"/>
+        <w:jc w:val="center"/>
+        <w:rPr>
+          <w:rFonts w:ascii="Times New Roman" w:hAnsi="Times New Roman"/>
+          <w:b/>
+          <w:bCs/>
+          <w:sz w:val="52"/>
+          <w:szCs w:val="52"/>
+          <w:u w:val="single"/>
+        </w:rPr>
+      </w:pPr>
+      <w:r>
+        <w:rPr/>
+      </w:r>
+    </w:p>
+    <w:p>
+      <w:pPr>
+        <w:pStyle w:val="Normal"/>
+        <w:bidi w:val="0"/>
+        <w:jc w:val="center"/>
+        <w:rPr>
+          <w:rFonts w:ascii="Times New Roman" w:hAnsi="Times New Roman"/>
+          <w:b/>
+          <w:bCs/>
+          <w:sz w:val="52"/>
+          <w:szCs w:val="52"/>
+          <w:u w:val="single"/>
+        </w:rPr>
+      </w:pPr>
+      <w:r>
+        <w:rPr>
+          <w:rFonts w:ascii="Times New Roman" w:hAnsi="Times New Roman"/>
+          <w:b/>
+          <w:bCs/>
+          <w:sz w:val="52"/>
+          <w:szCs w:val="52"/>
+          <w:u w:val="single"/>
+        </w:rPr>
+        <w:t>Assignment 1</w:t>
+      </w:r>
+    </w:p>
+    <w:p>
+      <w:pPr>
+        <w:pStyle w:val="Normal"/>
+        <w:bidi w:val="0"/>
+        <w:jc w:val="center"/>
+        <w:rPr>
+          <w:rFonts w:ascii="Times New Roman" w:hAnsi="Times New Roman"/>
+          <w:b/>
+          <w:bCs/>
+          <w:sz w:val="52"/>
+          <w:szCs w:val="52"/>
+          <w:u w:val="single"/>
+        </w:rPr>
+      </w:pPr>
+      <w:r>
+        <w:rPr>
+          <w:rFonts w:ascii="Arial" w:hAnsi="Arial"/>
+          <w:sz w:val="40"/>
+          <w:szCs w:val="40"/>
+        </w:rPr>
+      </w:r>
+    </w:p>
+    <w:p>
+      <w:pPr>
+        <w:pStyle w:val="Normal"/>
+        <w:bidi w:val="0"/>
+        <w:jc w:val="center"/>
+        <w:rPr>
+          <w:rFonts w:ascii="Arial" w:hAnsi="Arial"/>
+          <w:sz w:val="40"/>
+          <w:szCs w:val="40"/>
+        </w:rPr>
+      </w:pPr>
+      <w:r>
+        <w:rPr>
+          <w:rFonts w:ascii="Arial" w:hAnsi="Arial"/>
+          <w:sz w:val="40"/>
+          <w:szCs w:val="40"/>
+        </w:rPr>
+      </w:r>
+    </w:p>
+    <w:p>
+      <w:pPr>
+        <w:pStyle w:val="Normal"/>
+        <w:bidi w:val="0"/>
+        <w:jc w:val="center"/>
+        <w:rPr>
+          <w:rFonts w:ascii="Arial" w:hAnsi="Arial"/>
+          <w:sz w:val="40"/>
+          <w:szCs w:val="40"/>
+        </w:rPr>
+      </w:pPr>
+      <w:r>
+        <w:rPr>
+          <w:rFonts w:ascii="Arial" w:hAnsi="Arial"/>
+          <w:sz w:val="40"/>
+          <w:szCs w:val="40"/>
+        </w:rPr>
+        <w:t>Team Name : BHCV</w:t>
+      </w:r>
+    </w:p>
+    <w:p>
+      <w:pPr>
+        <w:pStyle w:val="Normal"/>
+        <w:bidi w:val="0"/>
+        <w:jc w:val="center"/>
+        <w:rPr>
+          <w:rFonts w:ascii="Arial" w:hAnsi="Arial"/>
+          <w:sz w:val="40"/>
+          <w:szCs w:val="40"/>
+        </w:rPr>
+      </w:pPr>
+      <w:r>
+        <w:rPr>
+          <w:rFonts w:ascii="Arial" w:hAnsi="Arial"/>
+          <w:sz w:val="40"/>
+          <w:szCs w:val="40"/>
+        </w:rPr>
+      </w:r>
+    </w:p>
+    <w:p>
+      <w:pPr>
+        <w:pStyle w:val="Normal"/>
+        <w:bidi w:val="0"/>
+        <w:jc w:val="center"/>
+        <w:rPr>
+          <w:rFonts w:ascii="Arial" w:hAnsi="Arial"/>
+          <w:sz w:val="40"/>
+          <w:szCs w:val="40"/>
+        </w:rPr>
+      </w:pPr>
+      <w:r>
+        <w:rPr>
+          <w:rFonts w:ascii="Arial" w:hAnsi="Arial"/>
+          <w:sz w:val="40"/>
+          <w:szCs w:val="40"/>
+        </w:rPr>
+        <w:t>Team Members :</w:t>
+      </w:r>
+    </w:p>
+    <w:p>
+      <w:pPr>
+        <w:pStyle w:val="Normal"/>
+        <w:bidi w:val="0"/>
+        <w:jc w:val="center"/>
+        <w:rPr>
+          <w:rFonts w:ascii="Arial" w:hAnsi="Arial"/>
+          <w:sz w:val="40"/>
+          <w:szCs w:val="40"/>
+        </w:rPr>
+      </w:pPr>
+      <w:r>
+        <w:rPr>
+          <w:rFonts w:ascii="Arial" w:hAnsi="Arial"/>
+          <w:sz w:val="40"/>
+          <w:szCs w:val="40"/>
+        </w:rPr>
+      </w:r>
+    </w:p>
+    <w:p>
+      <w:pPr>
+        <w:pStyle w:val="Normal"/>
+        <w:bidi w:val="0"/>
+        <w:jc w:val="center"/>
+        <w:rPr>
+          <w:rFonts w:ascii="Arial" w:hAnsi="Arial"/>
+          <w:sz w:val="40"/>
+          <w:szCs w:val="40"/>
+        </w:rPr>
+      </w:pPr>
+      <w:r>
+        <w:rPr>
+          <w:rFonts w:ascii="Arial" w:hAnsi="Arial"/>
+          <w:sz w:val="40"/>
+          <w:szCs w:val="40"/>
+        </w:rPr>
+        <w:t>Mohamed Ayman Bahy , 52-1096 , T-2 mohamed.elgamal@student.guc.edu.eg</w:t>
+      </w:r>
+    </w:p>
+    <w:p>
+      <w:pPr>
+        <w:pStyle w:val="Normal"/>
+        <w:bidi w:val="0"/>
+        <w:jc w:val="center"/>
+        <w:rPr>
+          <w:rFonts w:ascii="Times New Roman" w:hAnsi="Times New Roman"/>
+          <w:b/>
+          <w:bCs/>
+          <w:sz w:val="52"/>
+          <w:szCs w:val="52"/>
+          <w:u w:val="single"/>
+        </w:rPr>
+      </w:pPr>
+      <w:r>
+        <w:rPr/>
+      </w:r>
+    </w:p>
+    <w:p>
+      <w:pPr>
+        <w:pStyle w:val="Normal"/>
+        <w:bidi w:val="0"/>
+        <w:jc w:val="center"/>
+        <w:rPr>
+          <w:rFonts w:ascii="Times New Roman" w:hAnsi="Times New Roman"/>
+          <w:b/>
+          <w:bCs/>
+          <w:sz w:val="52"/>
+          <w:szCs w:val="52"/>
+          <w:u w:val="single"/>
+        </w:rPr>
+      </w:pPr>
+      <w:r>
+        <w:rPr/>
+      </w:r>
+    </w:p>
+    <w:p>
+      <w:pPr>
+        <w:pStyle w:val="Normal"/>
+        <w:bidi w:val="0"/>
+        <w:jc w:val="center"/>
+        <w:rPr>
+          <w:rFonts w:ascii="Times New Roman" w:hAnsi="Times New Roman"/>
+          <w:b/>
+          <w:bCs/>
+          <w:sz w:val="52"/>
+          <w:szCs w:val="52"/>
+          <w:u w:val="single"/>
+        </w:rPr>
+      </w:pPr>
+      <w:r>
+        <w:rPr/>
+      </w:r>
+    </w:p>
+    <w:p>
+      <w:pPr>
+        <w:pStyle w:val="Normal"/>
+        <w:bidi w:val="0"/>
+        <w:jc w:val="center"/>
+        <w:rPr>
+          <w:rFonts w:ascii="Times New Roman" w:hAnsi="Times New Roman"/>
+          <w:b/>
+          <w:bCs/>
+          <w:sz w:val="52"/>
+          <w:szCs w:val="52"/>
+          <w:u w:val="single"/>
+        </w:rPr>
+      </w:pPr>
+      <w:r>
+        <w:rPr/>
+      </w:r>
+    </w:p>
+    <w:p>
+      <w:pPr>
+        <w:pStyle w:val="Normal"/>
+        <w:bidi w:val="0"/>
+        <w:jc w:val="center"/>
+        <w:rPr>
+          <w:rFonts w:ascii="Times New Roman" w:hAnsi="Times New Roman"/>
+          <w:b/>
+          <w:bCs/>
+          <w:sz w:val="52"/>
+          <w:szCs w:val="52"/>
+          <w:u w:val="single"/>
+        </w:rPr>
+      </w:pPr>
+      <w:r>
+        <w:rPr/>
+      </w:r>
+    </w:p>
+    <w:p>
+      <w:pPr>
+        <w:pStyle w:val="Normal"/>
+        <w:bidi w:val="0"/>
+        <w:jc w:val="center"/>
+        <w:rPr>
+          <w:rFonts w:ascii="Times New Roman" w:hAnsi="Times New Roman"/>
+          <w:b/>
+          <w:bCs/>
+          <w:sz w:val="52"/>
+          <w:szCs w:val="52"/>
+          <w:u w:val="single"/>
+        </w:rPr>
+      </w:pPr>
+      <w:r>
+        <w:rPr/>
+      </w:r>
+    </w:p>
+    <w:p>
+      <w:pPr>
+        <w:pStyle w:val="Normal"/>
+        <w:bidi w:val="0"/>
+        <w:jc w:val="center"/>
+        <w:rPr>
+          <w:rFonts w:ascii="Times New Roman" w:hAnsi="Times New Roman"/>
+          <w:b/>
+          <w:bCs/>
+          <w:sz w:val="52"/>
+          <w:szCs w:val="52"/>
+          <w:u w:val="single"/>
+        </w:rPr>
+      </w:pPr>
+      <w:r>
+        <w:rPr/>
+      </w:r>
+    </w:p>
+    <w:p>
+      <w:pPr>
+        <w:pStyle w:val="Normal"/>
+        <w:bidi w:val="0"/>
+        <w:jc w:val="center"/>
+        <w:rPr>
+          <w:rFonts w:ascii="Times New Roman" w:hAnsi="Times New Roman"/>
+          <w:b/>
+          <w:bCs/>
+          <w:sz w:val="52"/>
+          <w:szCs w:val="52"/>
+          <w:u w:val="single"/>
+        </w:rPr>
+      </w:pPr>
+      <w:r>
+        <w:rPr/>
+      </w:r>
+    </w:p>
+    <w:p>
+      <w:pPr>
+        <w:pStyle w:val="Normal"/>
+        <w:bidi w:val="0"/>
+        <w:jc w:val="center"/>
+        <w:rPr>
+          <w:rFonts w:ascii="Times New Roman" w:hAnsi="Times New Roman"/>
+          <w:b/>
+          <w:bCs/>
+          <w:sz w:val="52"/>
+          <w:szCs w:val="52"/>
+          <w:u w:val="single"/>
+        </w:rPr>
+      </w:pPr>
+      <w:r>
+        <w:rPr/>
+      </w:r>
+    </w:p>
+    <w:p>
+      <w:pPr>
+        <w:pStyle w:val="Normal"/>
+        <w:bidi w:val="0"/>
+        <w:jc w:val="center"/>
+        <w:rPr>
+          <w:rFonts w:ascii="Times New Roman" w:hAnsi="Times New Roman"/>
+          <w:b/>
+          <w:bCs/>
+          <w:sz w:val="52"/>
+          <w:szCs w:val="52"/>
+          <w:u w:val="single"/>
+        </w:rPr>
+      </w:pPr>
+      <w:r>
+        <w:rPr/>
+      </w:r>
+    </w:p>
+    <w:p>
+      <w:pPr>
+        <w:pStyle w:val="Normal"/>
+        <w:bidi w:val="0"/>
+        <w:jc w:val="center"/>
+        <w:rPr>
+          <w:rFonts w:ascii="Times New Roman" w:hAnsi="Times New Roman"/>
+          <w:b/>
+          <w:bCs/>
+          <w:sz w:val="52"/>
+          <w:szCs w:val="52"/>
+          <w:u w:val="single"/>
+        </w:rPr>
+      </w:pPr>
+      <w:r>
+        <w:rPr/>
+      </w:r>
+    </w:p>
+    <w:p>
+      <w:pPr>
+        <w:pStyle w:val="Normal"/>
+        <w:bidi w:val="0"/>
+        <w:jc w:val="center"/>
+        <w:rPr>
+          <w:rFonts w:ascii="Times New Roman" w:hAnsi="Times New Roman"/>
+          <w:b/>
+          <w:bCs/>
+          <w:sz w:val="52"/>
+          <w:szCs w:val="52"/>
+          <w:u w:val="single"/>
+        </w:rPr>
+      </w:pPr>
+      <w:r>
+        <w:rPr/>
+      </w:r>
+    </w:p>
+    <w:p>
+      <w:pPr>
+        <w:pStyle w:val="Normal"/>
+        <w:bidi w:val="0"/>
+        <w:jc w:val="center"/>
+        <w:rPr>
+          <w:rFonts w:ascii="Times New Roman" w:hAnsi="Times New Roman"/>
+          <w:b/>
+          <w:bCs/>
+          <w:sz w:val="52"/>
+          <w:szCs w:val="52"/>
+          <w:u w:val="single"/>
+        </w:rPr>
+      </w:pPr>
+      <w:r>
+        <w:rPr/>
+      </w:r>
+    </w:p>
+    <w:p>
+      <w:pPr>
+        <w:pStyle w:val="Normal"/>
+        <w:bidi w:val="0"/>
+        <w:jc w:val="center"/>
+        <w:rPr>
+          <w:rFonts w:ascii="Times New Roman" w:hAnsi="Times New Roman"/>
+          <w:b/>
+          <w:bCs/>
+          <w:sz w:val="52"/>
+          <w:szCs w:val="52"/>
+          <w:u w:val="single"/>
+        </w:rPr>
+      </w:pPr>
+      <w:r>
+        <w:rPr/>
+      </w:r>
+    </w:p>
+    <w:p>
+      <w:pPr>
+        <w:pStyle w:val="Normal"/>
+        <w:bidi w:val="0"/>
+        <w:jc w:val="center"/>
+        <w:rPr>
+          <w:rFonts w:ascii="Times New Roman" w:hAnsi="Times New Roman"/>
+          <w:b/>
+          <w:bCs/>
+          <w:sz w:val="52"/>
+          <w:szCs w:val="52"/>
+          <w:u w:val="single"/>
+        </w:rPr>
+      </w:pPr>
+      <w:r>
+        <w:rPr/>
+      </w:r>
+    </w:p>
+    <w:p>
+      <w:pPr>
+        <w:pStyle w:val="Normal"/>
+        <w:bidi w:val="0"/>
+        <w:jc w:val="center"/>
+        <w:rPr>
+          <w:rFonts w:ascii="Times New Roman" w:hAnsi="Times New Roman"/>
+          <w:b/>
+          <w:bCs/>
+          <w:sz w:val="52"/>
+          <w:szCs w:val="52"/>
+          <w:u w:val="single"/>
+        </w:rPr>
+      </w:pPr>
+      <w:r>
+        <w:rPr/>
+      </w:r>
+    </w:p>
+    <w:p>
+      <w:pPr>
+        <w:pStyle w:val="Normal"/>
+        <w:bidi w:val="0"/>
+        <w:jc w:val="center"/>
+        <w:rPr>
+          <w:rFonts w:ascii="Times New Roman" w:hAnsi="Times New Roman"/>
+          <w:b/>
+          <w:bCs/>
+          <w:sz w:val="52"/>
+          <w:szCs w:val="52"/>
+          <w:u w:val="single"/>
+        </w:rPr>
+      </w:pPr>
+      <w:r>
+        <w:rPr/>
+      </w:r>
+    </w:p>
+    <w:p>
+      <w:pPr>
+        <w:pStyle w:val="Normal"/>
+        <w:bidi w:val="0"/>
+        <w:jc w:val="center"/>
+        <w:rPr>
+          <w:rFonts w:ascii="Times New Roman" w:hAnsi="Times New Roman"/>
+          <w:b/>
+          <w:bCs/>
+          <w:sz w:val="52"/>
+          <w:szCs w:val="52"/>
+          <w:u w:val="single"/>
+        </w:rPr>
+      </w:pPr>
+      <w:r>
+        <w:rPr/>
+      </w:r>
+    </w:p>
+    <w:p>
+      <w:pPr>
+        <w:pStyle w:val="Normal"/>
+        <w:bidi w:val="0"/>
+        <w:jc w:val="center"/>
+        <w:rPr>
+          <w:rFonts w:ascii="Times New Roman" w:hAnsi="Times New Roman"/>
+          <w:b/>
+          <w:bCs/>
+          <w:sz w:val="52"/>
+          <w:szCs w:val="52"/>
+          <w:u w:val="single"/>
+        </w:rPr>
+      </w:pPr>
+      <w:r>
+        <w:rPr/>
+      </w:r>
+    </w:p>
+    <w:p>
+      <w:pPr>
+        <w:pStyle w:val="Normal"/>
+        <w:bidi w:val="0"/>
+        <w:jc w:val="center"/>
+        <w:rPr>
+          <w:rFonts w:ascii="Times New Roman" w:hAnsi="Times New Roman"/>
+          <w:b/>
+          <w:bCs/>
+          <w:sz w:val="52"/>
+          <w:szCs w:val="52"/>
+          <w:u w:val="single"/>
+        </w:rPr>
+      </w:pPr>
+      <w:r>
+        <w:rPr/>
+      </w:r>
+    </w:p>
+    <w:p>
+      <w:pPr>
+        <w:pStyle w:val="Normal"/>
+        <w:bidi w:val="0"/>
+        <w:jc w:val="center"/>
+        <w:rPr>
+          <w:rFonts w:ascii="Times New Roman" w:hAnsi="Times New Roman"/>
+          <w:b/>
+          <w:bCs/>
+          <w:sz w:val="52"/>
+          <w:szCs w:val="52"/>
+          <w:u w:val="single"/>
+        </w:rPr>
+      </w:pPr>
+      <w:r>
+        <w:rPr/>
+      </w:r>
+    </w:p>
+    <w:p>
+      <w:pPr>
+        <w:pStyle w:val="Normal"/>
+        <w:bidi w:val="0"/>
+        <w:jc w:val="center"/>
+        <w:rPr>
+          <w:rFonts w:ascii="Times New Roman" w:hAnsi="Times New Roman"/>
+          <w:b/>
+          <w:bCs/>
+          <w:sz w:val="52"/>
+          <w:szCs w:val="52"/>
+          <w:u w:val="single"/>
+        </w:rPr>
+      </w:pPr>
+      <w:r>
+        <w:rPr/>
+      </w:r>
+    </w:p>
+    <w:p>
+      <w:pPr>
+        <w:pStyle w:val="Normal"/>
+        <w:bidi w:val="0"/>
+        <w:jc w:val="center"/>
+        <w:rPr>
+          <w:rFonts w:ascii="Times New Roman" w:hAnsi="Times New Roman"/>
+          <w:b/>
+          <w:bCs/>
+          <w:sz w:val="52"/>
+          <w:szCs w:val="52"/>
+          <w:u w:val="single"/>
+        </w:rPr>
+      </w:pPr>
+      <w:r>
+        <w:rPr/>
+      </w:r>
+    </w:p>
+    <w:p>
+      <w:pPr>
+        <w:pStyle w:val="Normal"/>
+        <w:bidi w:val="0"/>
+        <w:jc w:val="center"/>
+        <w:rPr>
+          <w:rFonts w:ascii="Times New Roman" w:hAnsi="Times New Roman"/>
+          <w:b/>
+          <w:bCs/>
+          <w:sz w:val="52"/>
+          <w:szCs w:val="52"/>
+          <w:u w:val="single"/>
+        </w:rPr>
+      </w:pPr>
+      <w:r>
+        <w:rPr/>
+      </w:r>
+    </w:p>
+    <w:p>
+      <w:pPr>
+        <w:pStyle w:val="Normal"/>
+        <w:bidi w:val="0"/>
+        <w:jc w:val="center"/>
+        <w:rPr>
+          <w:rFonts w:ascii="Times New Roman" w:hAnsi="Times New Roman"/>
+          <w:b/>
+          <w:bCs/>
+          <w:sz w:val="52"/>
+          <w:szCs w:val="52"/>
+          <w:u w:val="single"/>
+        </w:rPr>
+      </w:pPr>
+      <w:r>
+        <w:rPr/>
+      </w:r>
+    </w:p>
+    <w:p>
+      <w:pPr>
+        <w:pStyle w:val="Normal"/>
+        <w:bidi w:val="0"/>
+        <w:jc w:val="center"/>
+        <w:rPr>
+          <w:rFonts w:ascii="Times New Roman" w:hAnsi="Times New Roman"/>
+          <w:b/>
+          <w:bCs/>
+          <w:sz w:val="52"/>
+          <w:szCs w:val="52"/>
+          <w:u w:val="single"/>
+        </w:rPr>
+      </w:pPr>
+      <w:r>
+        <w:rPr/>
+      </w:r>
+    </w:p>
+    <w:p>
+      <w:pPr>
+        <w:pStyle w:val="Normal"/>
+        <w:bidi w:val="0"/>
+        <w:jc w:val="center"/>
+        <w:rPr>
+          <w:rFonts w:ascii="Times New Roman" w:hAnsi="Times New Roman"/>
+          <w:b/>
+          <w:bCs/>
+          <w:sz w:val="52"/>
+          <w:szCs w:val="52"/>
+          <w:u w:val="single"/>
+        </w:rPr>
+      </w:pPr>
+      <w:r>
+        <w:rPr/>
+      </w:r>
+    </w:p>
+    <w:p>
+      <w:pPr>
+        <w:pStyle w:val="Normal"/>
+        <w:bidi w:val="0"/>
+        <w:jc w:val="center"/>
+        <w:rPr>
+          <w:rFonts w:ascii="Times New Roman" w:hAnsi="Times New Roman"/>
+          <w:b/>
+          <w:bCs/>
+          <w:sz w:val="52"/>
+          <w:szCs w:val="52"/>
+          <w:u w:val="single"/>
+        </w:rPr>
+      </w:pPr>
+      <w:r>
+        <w:rPr/>
+      </w:r>
+    </w:p>
+    <w:p>
+      <w:pPr>
+        <w:pStyle w:val="Normal"/>
+        <w:bidi w:val="0"/>
+        <w:jc w:val="center"/>
+        <w:rPr>
+          <w:rFonts w:ascii="Times New Roman" w:hAnsi="Times New Roman"/>
+          <w:b/>
+          <w:bCs/>
+          <w:sz w:val="52"/>
+          <w:szCs w:val="52"/>
+          <w:u w:val="single"/>
+        </w:rPr>
+      </w:pPr>
+      <w:r>
+        <w:rPr/>
+      </w:r>
+    </w:p>
     <w:p>
       <w:pPr>
         <w:pStyle w:val="Normal"/>
@@ -4002,7 +4743,7 @@
                 <w:sz w:val="40"/>
                 <w:szCs w:val="40"/>
               </w:rPr>
-              <w:t>Computation time</w:t>
+              <w:t>Time taken</w:t>
             </w:r>
           </w:p>
         </w:tc>

</xml_diff>